<commit_message>
Added interface for 6th lab
</commit_message>
<xml_diff>
--- a/Labs_02y_01s_OOP/LABS_REPORTS/ООП_03.docx
+++ b/Labs_02y_01s_OOP/LABS_REPORTS/ООП_03.docx
@@ -10557,6 +10557,7 @@
           <w:color w:val="000000"/>
           <w:sz w:val="28"/>
           <w:szCs w:val="28"/>
+          <w:lang w:val="en-US"/>
         </w:rPr>
       </w:pPr>
       <w:r>
@@ -10568,27 +10569,26 @@
         </w:rPr>
         <w:t xml:space="preserve">        </w:t>
       </w:r>
-      <w:proofErr w:type="spellStart"/>
       <w:r>
         <w:rPr>
           <w:rFonts w:ascii="Times New Roman" w:hAnsi="Times New Roman" w:cs="Times New Roman"/>
           <w:color w:val="0000FF"/>
           <w:sz w:val="28"/>
           <w:szCs w:val="28"/>
+          <w:lang w:val="en-US"/>
         </w:rPr>
         <w:t>private</w:t>
       </w:r>
-      <w:proofErr w:type="spellEnd"/>
-      <w:r>
-        <w:rPr>
-          <w:rFonts w:ascii="Times New Roman" w:hAnsi="Times New Roman" w:cs="Times New Roman"/>
-          <w:color w:val="000000"/>
-          <w:sz w:val="28"/>
-          <w:szCs w:val="28"/>
+      <w:r>
+        <w:rPr>
+          <w:rFonts w:ascii="Times New Roman" w:hAnsi="Times New Roman" w:cs="Times New Roman"/>
+          <w:color w:val="000000"/>
+          <w:sz w:val="28"/>
+          <w:szCs w:val="28"/>
+          <w:lang w:val="en-US"/>
         </w:rPr>
         <w:t xml:space="preserve"> </w:t>
       </w:r>
-      <w:proofErr w:type="spellStart"/>
       <w:proofErr w:type="gramStart"/>
       <w:r>
         <w:rPr>
@@ -10596,16 +10596,17 @@
           <w:color w:val="0000FF"/>
           <w:sz w:val="28"/>
           <w:szCs w:val="28"/>
+          <w:lang w:val="en-US"/>
         </w:rPr>
         <w:t>int</w:t>
       </w:r>
-      <w:proofErr w:type="spellEnd"/>
-      <w:r>
-        <w:rPr>
-          <w:rFonts w:ascii="Times New Roman" w:hAnsi="Times New Roman" w:cs="Times New Roman"/>
-          <w:color w:val="000000"/>
-          <w:sz w:val="28"/>
-          <w:szCs w:val="28"/>
+      <w:r>
+        <w:rPr>
+          <w:rFonts w:ascii="Times New Roman" w:hAnsi="Times New Roman" w:cs="Times New Roman"/>
+          <w:color w:val="000000"/>
+          <w:sz w:val="28"/>
+          <w:szCs w:val="28"/>
+          <w:lang w:val="en-US"/>
         </w:rPr>
         <w:t>[</w:t>
       </w:r>
@@ -10616,50 +10617,32 @@
           <w:color w:val="000000"/>
           <w:sz w:val="28"/>
           <w:szCs w:val="28"/>
-        </w:rPr>
-        <w:t>] _</w:t>
-      </w:r>
-      <w:proofErr w:type="spellStart"/>
-      <w:r>
-        <w:rPr>
-          <w:rFonts w:ascii="Times New Roman" w:hAnsi="Times New Roman" w:cs="Times New Roman"/>
-          <w:color w:val="000000"/>
-          <w:sz w:val="28"/>
-          <w:szCs w:val="28"/>
-        </w:rPr>
-        <w:t>array</w:t>
-      </w:r>
-      <w:proofErr w:type="spellEnd"/>
-      <w:r>
-        <w:rPr>
-          <w:rFonts w:ascii="Times New Roman" w:hAnsi="Times New Roman" w:cs="Times New Roman"/>
-          <w:color w:val="000000"/>
-          <w:sz w:val="28"/>
-          <w:szCs w:val="28"/>
-        </w:rPr>
-        <w:t>;</w:t>
-      </w:r>
-    </w:p>
-    <w:p>
-      <w:pPr>
-        <w:autoSpaceDE w:val="0"/>
-        <w:autoSpaceDN w:val="0"/>
-        <w:adjustRightInd w:val="0"/>
-        <w:spacing w:after="0" w:line="240" w:lineRule="auto"/>
-        <w:rPr>
-          <w:rFonts w:ascii="Times New Roman" w:hAnsi="Times New Roman" w:cs="Times New Roman"/>
-          <w:color w:val="000000"/>
-          <w:sz w:val="28"/>
-          <w:szCs w:val="28"/>
-          <w:lang w:val="en-US"/>
-        </w:rPr>
-      </w:pPr>
-      <w:r>
-        <w:rPr>
-          <w:rFonts w:ascii="Times New Roman" w:hAnsi="Times New Roman" w:cs="Times New Roman"/>
-          <w:color w:val="000000"/>
-          <w:sz w:val="28"/>
-          <w:szCs w:val="28"/>
+          <w:lang w:val="en-US"/>
+        </w:rPr>
+        <w:t>] _array;</w:t>
+      </w:r>
+    </w:p>
+    <w:p>
+      <w:pPr>
+        <w:autoSpaceDE w:val="0"/>
+        <w:autoSpaceDN w:val="0"/>
+        <w:adjustRightInd w:val="0"/>
+        <w:spacing w:after="0" w:line="240" w:lineRule="auto"/>
+        <w:rPr>
+          <w:rFonts w:ascii="Times New Roman" w:hAnsi="Times New Roman" w:cs="Times New Roman"/>
+          <w:color w:val="000000"/>
+          <w:sz w:val="28"/>
+          <w:szCs w:val="28"/>
+          <w:lang w:val="en-US"/>
+        </w:rPr>
+      </w:pPr>
+      <w:r>
+        <w:rPr>
+          <w:rFonts w:ascii="Times New Roman" w:hAnsi="Times New Roman" w:cs="Times New Roman"/>
+          <w:color w:val="000000"/>
+          <w:sz w:val="28"/>
+          <w:szCs w:val="28"/>
+          <w:lang w:val="en-US"/>
         </w:rPr>
         <w:t xml:space="preserve">        </w:t>
       </w:r>
@@ -21141,6 +21124,7 @@
           <w:color w:val="000000"/>
           <w:sz w:val="28"/>
           <w:szCs w:val="28"/>
+          <w:lang w:val="en-US"/>
         </w:rPr>
       </w:pPr>
       <w:r>
@@ -21160,6 +21144,7 @@
           <w:color w:val="000000"/>
           <w:sz w:val="28"/>
           <w:szCs w:val="28"/>
+          <w:lang w:val="en-US"/>
         </w:rPr>
         <w:t>Console.WriteLine</w:t>
       </w:r>
@@ -21170,6 +21155,7 @@
           <w:color w:val="000000"/>
           <w:sz w:val="28"/>
           <w:szCs w:val="28"/>
+          <w:lang w:val="en-US"/>
         </w:rPr>
         <w:t>(</w:t>
       </w:r>
@@ -21179,15 +21165,74 @@
           <w:color w:val="A31515"/>
           <w:sz w:val="28"/>
           <w:szCs w:val="28"/>
-        </w:rPr>
-        <w:t>"Такого массива нет!"</w:t>
-      </w:r>
-      <w:r>
-        <w:rPr>
-          <w:rFonts w:ascii="Times New Roman" w:hAnsi="Times New Roman" w:cs="Times New Roman"/>
-          <w:color w:val="000000"/>
-          <w:sz w:val="28"/>
-          <w:szCs w:val="28"/>
+          <w:lang w:val="en-US"/>
+        </w:rPr>
+        <w:t>"</w:t>
+      </w:r>
+      <w:r>
+        <w:rPr>
+          <w:rFonts w:ascii="Times New Roman" w:hAnsi="Times New Roman" w:cs="Times New Roman"/>
+          <w:color w:val="A31515"/>
+          <w:sz w:val="28"/>
+          <w:szCs w:val="28"/>
+        </w:rPr>
+        <w:t>Такого</w:t>
+      </w:r>
+      <w:r>
+        <w:rPr>
+          <w:rFonts w:ascii="Times New Roman" w:hAnsi="Times New Roman" w:cs="Times New Roman"/>
+          <w:color w:val="A31515"/>
+          <w:sz w:val="28"/>
+          <w:szCs w:val="28"/>
+          <w:lang w:val="en-US"/>
+        </w:rPr>
+        <w:t xml:space="preserve"> </w:t>
+      </w:r>
+      <w:r>
+        <w:rPr>
+          <w:rFonts w:ascii="Times New Roman" w:hAnsi="Times New Roman" w:cs="Times New Roman"/>
+          <w:color w:val="A31515"/>
+          <w:sz w:val="28"/>
+          <w:szCs w:val="28"/>
+        </w:rPr>
+        <w:t>массива</w:t>
+      </w:r>
+      <w:r>
+        <w:rPr>
+          <w:rFonts w:ascii="Times New Roman" w:hAnsi="Times New Roman" w:cs="Times New Roman"/>
+          <w:color w:val="A31515"/>
+          <w:sz w:val="28"/>
+          <w:szCs w:val="28"/>
+          <w:lang w:val="en-US"/>
+        </w:rPr>
+        <w:t xml:space="preserve"> </w:t>
+      </w:r>
+      <w:r>
+        <w:rPr>
+          <w:rFonts w:ascii="Times New Roman" w:hAnsi="Times New Roman" w:cs="Times New Roman"/>
+          <w:color w:val="A31515"/>
+          <w:sz w:val="28"/>
+          <w:szCs w:val="28"/>
+        </w:rPr>
+        <w:t>нет</w:t>
+      </w:r>
+      <w:r>
+        <w:rPr>
+          <w:rFonts w:ascii="Times New Roman" w:hAnsi="Times New Roman" w:cs="Times New Roman"/>
+          <w:color w:val="A31515"/>
+          <w:sz w:val="28"/>
+          <w:szCs w:val="28"/>
+          <w:lang w:val="en-US"/>
+        </w:rPr>
+        <w:t>!"</w:t>
+      </w:r>
+      <w:r>
+        <w:rPr>
+          <w:rFonts w:ascii="Times New Roman" w:hAnsi="Times New Roman" w:cs="Times New Roman"/>
+          <w:color w:val="000000"/>
+          <w:sz w:val="28"/>
+          <w:szCs w:val="28"/>
+          <w:lang w:val="en-US"/>
         </w:rPr>
         <w:t>);</w:t>
       </w:r>
@@ -21211,6 +21256,7 @@
           <w:color w:val="000000"/>
           <w:sz w:val="28"/>
           <w:szCs w:val="28"/>
+          <w:lang w:val="en-US"/>
         </w:rPr>
         <w:t xml:space="preserve">                                </w:t>
       </w:r>
@@ -22521,6 +22567,7 @@
           <w:color w:val="000000"/>
           <w:sz w:val="28"/>
           <w:szCs w:val="28"/>
+          <w:lang w:val="en-US"/>
         </w:rPr>
       </w:pPr>
       <w:r>
@@ -22540,6 +22587,7 @@
           <w:color w:val="000000"/>
           <w:sz w:val="28"/>
           <w:szCs w:val="28"/>
+          <w:lang w:val="en-US"/>
         </w:rPr>
         <w:t>Console.Write</w:t>
       </w:r>
@@ -22550,6 +22598,7 @@
           <w:color w:val="000000"/>
           <w:sz w:val="28"/>
           <w:szCs w:val="28"/>
+          <w:lang w:val="en-US"/>
         </w:rPr>
         <w:t>(</w:t>
       </w:r>
@@ -22559,15 +22608,74 @@
           <w:color w:val="A31515"/>
           <w:sz w:val="28"/>
           <w:szCs w:val="28"/>
-        </w:rPr>
-        <w:t>"Сумма отрицательных элементов |5*A + C|: "</w:t>
-      </w:r>
-      <w:r>
-        <w:rPr>
-          <w:rFonts w:ascii="Times New Roman" w:hAnsi="Times New Roman" w:cs="Times New Roman"/>
-          <w:color w:val="000000"/>
-          <w:sz w:val="28"/>
-          <w:szCs w:val="28"/>
+          <w:lang w:val="en-US"/>
+        </w:rPr>
+        <w:t>"</w:t>
+      </w:r>
+      <w:r>
+        <w:rPr>
+          <w:rFonts w:ascii="Times New Roman" w:hAnsi="Times New Roman" w:cs="Times New Roman"/>
+          <w:color w:val="A31515"/>
+          <w:sz w:val="28"/>
+          <w:szCs w:val="28"/>
+        </w:rPr>
+        <w:t>Сумма</w:t>
+      </w:r>
+      <w:r>
+        <w:rPr>
+          <w:rFonts w:ascii="Times New Roman" w:hAnsi="Times New Roman" w:cs="Times New Roman"/>
+          <w:color w:val="A31515"/>
+          <w:sz w:val="28"/>
+          <w:szCs w:val="28"/>
+          <w:lang w:val="en-US"/>
+        </w:rPr>
+        <w:t xml:space="preserve"> </w:t>
+      </w:r>
+      <w:r>
+        <w:rPr>
+          <w:rFonts w:ascii="Times New Roman" w:hAnsi="Times New Roman" w:cs="Times New Roman"/>
+          <w:color w:val="A31515"/>
+          <w:sz w:val="28"/>
+          <w:szCs w:val="28"/>
+        </w:rPr>
+        <w:t>отрицательных</w:t>
+      </w:r>
+      <w:r>
+        <w:rPr>
+          <w:rFonts w:ascii="Times New Roman" w:hAnsi="Times New Roman" w:cs="Times New Roman"/>
+          <w:color w:val="A31515"/>
+          <w:sz w:val="28"/>
+          <w:szCs w:val="28"/>
+          <w:lang w:val="en-US"/>
+        </w:rPr>
+        <w:t xml:space="preserve"> </w:t>
+      </w:r>
+      <w:r>
+        <w:rPr>
+          <w:rFonts w:ascii="Times New Roman" w:hAnsi="Times New Roman" w:cs="Times New Roman"/>
+          <w:color w:val="A31515"/>
+          <w:sz w:val="28"/>
+          <w:szCs w:val="28"/>
+        </w:rPr>
+        <w:t>элементов</w:t>
+      </w:r>
+      <w:r>
+        <w:rPr>
+          <w:rFonts w:ascii="Times New Roman" w:hAnsi="Times New Roman" w:cs="Times New Roman"/>
+          <w:color w:val="A31515"/>
+          <w:sz w:val="28"/>
+          <w:szCs w:val="28"/>
+          <w:lang w:val="en-US"/>
+        </w:rPr>
+        <w:t xml:space="preserve"> |5*A + C|: "</w:t>
+      </w:r>
+      <w:r>
+        <w:rPr>
+          <w:rFonts w:ascii="Times New Roman" w:hAnsi="Times New Roman" w:cs="Times New Roman"/>
+          <w:color w:val="000000"/>
+          <w:sz w:val="28"/>
+          <w:szCs w:val="28"/>
+          <w:lang w:val="en-US"/>
         </w:rPr>
         <w:t>);</w:t>
       </w:r>
@@ -22592,6 +22700,7 @@
           <w:color w:val="000000"/>
           <w:sz w:val="28"/>
           <w:szCs w:val="28"/>
+          <w:lang w:val="en-US"/>
         </w:rPr>
         <w:t xml:space="preserve">                        </w:t>
       </w:r>

</xml_diff>